<commit_message>
documentazione aggiornata e aggiornamento required
</commit_message>
<xml_diff>
--- a/doc/Appunti di Sabatino.docx
+++ b/doc/Appunti di Sabatino.docx
@@ -975,7 +975,7 @@
           <w:sz w:val="24"/>
           <w:szCs w:val="24"/>
         </w:rPr>
-        <w:t>La variabile $autori è una vettore dove in ogni posizione c’è un vettore che contiene i seguenti dati:</w:t>
+        <w:t>La variabile $autori è un vettore dove in ogni posizione c’è un vettore che contiene i seguenti dati:</w:t>
       </w:r>
     </w:p>
     <w:p>
@@ -1390,83 +1390,98 @@
     </w:p>
     <w:p>
       <w:pPr>
-        <w:rPr>
-          <w:sz w:val="24"/>
-          <w:szCs w:val="24"/>
-        </w:rPr>
-      </w:pPr>
-      <w:r>
-        <w:rPr>
-          <w:sz w:val="24"/>
-          <w:szCs w:val="24"/>
-        </w:rPr>
-        <w:t>$info_autori[$current_autore-&gt;autore_id]</w:t>
-      </w:r>
-      <w:r>
-        <w:rPr>
-          <w:sz w:val="24"/>
-          <w:szCs w:val="24"/>
-        </w:rPr>
-        <w:t xml:space="preserve"> = [</w:t>
-      </w:r>
-    </w:p>
-    <w:p>
-      <w:pPr>
-        <w:ind w:firstLine="708"/>
-        <w:rPr>
-          <w:sz w:val="24"/>
-          <w:szCs w:val="24"/>
-        </w:rPr>
-      </w:pPr>
-      <w:r>
-        <w:rPr>
-          <w:sz w:val="24"/>
-          <w:szCs w:val="24"/>
+        <w:ind w:firstLine="851"/>
+        <w:rPr>
+          <w:b/>
+          <w:bCs/>
+          <w:sz w:val="18"/>
+          <w:szCs w:val="18"/>
+        </w:rPr>
+      </w:pPr>
+      <w:r>
+        <w:rPr>
+          <w:b/>
+          <w:bCs/>
+          <w:sz w:val="18"/>
+          <w:szCs w:val="18"/>
+        </w:rPr>
+        <w:t>$info_autori[$current_autore-&gt;autore_id] = [</w:t>
+      </w:r>
+    </w:p>
+    <w:p>
+      <w:pPr>
+        <w:ind w:firstLine="851"/>
+        <w:rPr>
+          <w:b/>
+          <w:bCs/>
+          <w:sz w:val="18"/>
+          <w:szCs w:val="18"/>
+        </w:rPr>
+      </w:pPr>
+      <w:r>
+        <w:rPr>
+          <w:b/>
+          <w:bCs/>
+          <w:sz w:val="18"/>
+          <w:szCs w:val="18"/>
         </w:rPr>
         <w:t>nome =&gt; ‘nome</w:t>
       </w:r>
       <w:r>
         <w:rPr>
-          <w:sz w:val="24"/>
-          <w:szCs w:val="24"/>
+          <w:b/>
+          <w:bCs/>
+          <w:sz w:val="18"/>
+          <w:szCs w:val="18"/>
         </w:rPr>
         <w:t xml:space="preserve"> e cognome</w:t>
       </w:r>
       <w:r>
         <w:rPr>
-          <w:sz w:val="24"/>
-          <w:szCs w:val="24"/>
+          <w:b/>
+          <w:bCs/>
+          <w:sz w:val="18"/>
+          <w:szCs w:val="18"/>
         </w:rPr>
         <w:t xml:space="preserve"> dell’autore corrente’ </w:t>
       </w:r>
     </w:p>
     <w:p>
       <w:pPr>
-        <w:ind w:firstLine="708"/>
-        <w:rPr>
-          <w:sz w:val="24"/>
-          <w:szCs w:val="24"/>
-        </w:rPr>
-      </w:pPr>
-      <w:r>
-        <w:rPr>
-          <w:sz w:val="24"/>
-          <w:szCs w:val="24"/>
+        <w:ind w:firstLine="851"/>
+        <w:rPr>
+          <w:b/>
+          <w:bCs/>
+          <w:sz w:val="18"/>
+          <w:szCs w:val="18"/>
+        </w:rPr>
+      </w:pPr>
+      <w:r>
+        <w:rPr>
+          <w:b/>
+          <w:bCs/>
+          <w:sz w:val="18"/>
+          <w:szCs w:val="18"/>
         </w:rPr>
         <w:t>ruoli =&gt; []</w:t>
       </w:r>
     </w:p>
     <w:p>
       <w:pPr>
-        <w:rPr>
-          <w:sz w:val="24"/>
-          <w:szCs w:val="24"/>
-        </w:rPr>
-      </w:pPr>
-      <w:r>
-        <w:rPr>
-          <w:sz w:val="24"/>
-          <w:szCs w:val="24"/>
+        <w:ind w:firstLine="851"/>
+        <w:rPr>
+          <w:b/>
+          <w:bCs/>
+          <w:sz w:val="18"/>
+          <w:szCs w:val="18"/>
+        </w:rPr>
+      </w:pPr>
+      <w:r>
+        <w:rPr>
+          <w:b/>
+          <w:bCs/>
+          <w:sz w:val="18"/>
+          <w:szCs w:val="18"/>
         </w:rPr>
         <w:t>]</w:t>
       </w:r>
@@ -1510,61 +1525,80 @@
     </w:p>
     <w:p>
       <w:pPr>
-        <w:rPr>
-          <w:sz w:val="24"/>
-          <w:szCs w:val="24"/>
-        </w:rPr>
-      </w:pPr>
-      <w:r>
-        <w:rPr>
-          <w:sz w:val="24"/>
-          <w:szCs w:val="24"/>
+        <w:ind w:firstLine="851"/>
+        <w:rPr>
+          <w:b/>
+          <w:bCs/>
+          <w:sz w:val="18"/>
+          <w:szCs w:val="18"/>
+        </w:rPr>
+      </w:pPr>
+      <w:r>
+        <w:rPr>
+          <w:b/>
+          <w:bCs/>
+          <w:sz w:val="18"/>
+          <w:szCs w:val="18"/>
         </w:rPr>
         <w:t>$info_autori[$current_autore-&gt;autore_id] = [</w:t>
       </w:r>
     </w:p>
     <w:p>
       <w:pPr>
-        <w:ind w:firstLine="708"/>
-        <w:rPr>
-          <w:sz w:val="24"/>
-          <w:szCs w:val="24"/>
-        </w:rPr>
-      </w:pPr>
-      <w:r>
-        <w:rPr>
-          <w:sz w:val="24"/>
-          <w:szCs w:val="24"/>
+        <w:ind w:firstLine="851"/>
+        <w:rPr>
+          <w:b/>
+          <w:bCs/>
+          <w:sz w:val="18"/>
+          <w:szCs w:val="18"/>
+        </w:rPr>
+      </w:pPr>
+      <w:r>
+        <w:rPr>
+          <w:b/>
+          <w:bCs/>
+          <w:sz w:val="18"/>
+          <w:szCs w:val="18"/>
         </w:rPr>
         <w:t xml:space="preserve">nome =&gt; ‘nome e cognome dell’autore corrente’ </w:t>
       </w:r>
     </w:p>
     <w:p>
       <w:pPr>
-        <w:ind w:firstLine="708"/>
-        <w:rPr>
-          <w:sz w:val="24"/>
-          <w:szCs w:val="24"/>
-        </w:rPr>
-      </w:pPr>
-      <w:r>
-        <w:rPr>
-          <w:sz w:val="24"/>
-          <w:szCs w:val="24"/>
-        </w:rPr>
-        <w:t>ruoli =&gt; [$current_autore-&gt;autore_id</w:t>
-      </w:r>
-      <w:r>
-        <w:rPr>
-          <w:sz w:val="24"/>
-          <w:szCs w:val="24"/>
-        </w:rPr>
-        <w:t xml:space="preserve"> =&gt; descrizione del ruolo dell’autore corrente</w:t>
-      </w:r>
-      <w:r>
-        <w:rPr>
-          <w:sz w:val="24"/>
-          <w:szCs w:val="24"/>
+        <w:ind w:firstLine="851"/>
+        <w:rPr>
+          <w:b/>
+          <w:bCs/>
+          <w:sz w:val="18"/>
+          <w:szCs w:val="18"/>
+        </w:rPr>
+      </w:pPr>
+      <w:r>
+        <w:rPr>
+          <w:b/>
+          <w:bCs/>
+          <w:sz w:val="18"/>
+          <w:szCs w:val="18"/>
+        </w:rPr>
+        <w:t>ruoli =&gt; [$current_autore-&gt;autore_id =&gt; descrizione del ruolo dell’autore corrente]</w:t>
+      </w:r>
+    </w:p>
+    <w:p>
+      <w:pPr>
+        <w:ind w:firstLine="851"/>
+        <w:rPr>
+          <w:b/>
+          <w:bCs/>
+          <w:sz w:val="18"/>
+          <w:szCs w:val="18"/>
+        </w:rPr>
+      </w:pPr>
+      <w:r>
+        <w:rPr>
+          <w:b/>
+          <w:bCs/>
+          <w:sz w:val="18"/>
+          <w:szCs w:val="18"/>
         </w:rPr>
         <w:t>]</w:t>
       </w:r>
@@ -1581,22 +1615,28 @@
           <w:sz w:val="24"/>
           <w:szCs w:val="24"/>
         </w:rPr>
-        <w:t>]</w:t>
-      </w:r>
-    </w:p>
-    <w:p>
-      <w:pPr>
-        <w:rPr>
-          <w:sz w:val="24"/>
-          <w:szCs w:val="24"/>
-        </w:rPr>
-      </w:pPr>
-      <w:r>
-        <w:rPr>
-          <w:sz w:val="24"/>
-          <w:szCs w:val="24"/>
-        </w:rPr>
-        <w:t xml:space="preserve">Se non è la prima volta che inserisco quell’autore aggiungo solo ulteriori </w:t>
+        <w:t xml:space="preserve">Se non è la prima volta che inserisco quell’autore aggiungo solo </w:t>
+      </w:r>
+      <w:r>
+        <w:rPr>
+          <w:sz w:val="24"/>
+          <w:szCs w:val="24"/>
+        </w:rPr>
+        <w:t xml:space="preserve">eventuali </w:t>
+      </w:r>
+      <w:r>
+        <w:rPr>
+          <w:sz w:val="24"/>
+          <w:szCs w:val="24"/>
+        </w:rPr>
+        <w:t>ulteriori</w:t>
+      </w:r>
+      <w:r>
+        <w:rPr>
+          <w:sz w:val="24"/>
+          <w:szCs w:val="24"/>
+        </w:rPr>
+        <w:t xml:space="preserve"> ruoli </w:t>
       </w:r>
       <w:r>
         <w:rPr>
@@ -1619,25 +1659,460 @@
           <w:szCs w:val="24"/>
         </w:rPr>
         <w:t>Ripeto il tutto finché ci sono autori da processare provenienti dalla query.</w:t>
+      </w:r>
+    </w:p>
+    <w:p>
+      <w:pPr>
+        <w:rPr>
+          <w:sz w:val="24"/>
+          <w:szCs w:val="24"/>
+        </w:rPr>
+      </w:pPr>
+    </w:p>
+    <w:p>
+      <w:pPr>
+        <w:rPr>
+          <w:sz w:val="24"/>
+          <w:szCs w:val="24"/>
+        </w:rPr>
+      </w:pPr>
+      <w:r>
+        <w:rPr>
+          <w:sz w:val="24"/>
+          <w:szCs w:val="24"/>
+        </w:rPr>
+        <w:t>JQUERY</w:t>
+      </w:r>
+    </w:p>
+    <w:p>
+      <w:pPr>
+        <w:rPr>
+          <w:sz w:val="24"/>
+          <w:szCs w:val="24"/>
+        </w:rPr>
+      </w:pPr>
+      <w:r>
+        <w:rPr>
+          <w:sz w:val="24"/>
+          <w:szCs w:val="24"/>
+        </w:rPr>
+        <w:t>La libreria JQUERY consente di associare dei trigger a determinati eventi associati al DOM (Document object model) la struttura della pagina html.</w:t>
+      </w:r>
+    </w:p>
+    <w:p>
+      <w:pPr>
+        <w:rPr>
+          <w:sz w:val="24"/>
+          <w:szCs w:val="24"/>
+        </w:rPr>
+      </w:pPr>
+      <w:r>
+        <w:rPr>
+          <w:sz w:val="24"/>
+          <w:szCs w:val="24"/>
+        </w:rPr>
+        <w:t>La sintassi è la seguente:</w:t>
+      </w:r>
+    </w:p>
+    <w:p>
+      <w:pPr>
+        <w:ind w:firstLine="851"/>
+        <w:rPr>
+          <w:i/>
+          <w:iCs/>
+          <w:sz w:val="18"/>
+          <w:szCs w:val="18"/>
+        </w:rPr>
+      </w:pPr>
+      <w:r>
+        <w:rPr>
+          <w:i/>
+          <w:iCs/>
+          <w:sz w:val="18"/>
+          <w:szCs w:val="18"/>
+        </w:rPr>
+        <w:t>$(SELETTORE ELEMENTI).on(‘evento’, functon(){</w:t>
+      </w:r>
+    </w:p>
+    <w:p>
+      <w:pPr>
+        <w:ind w:firstLine="851"/>
+        <w:rPr>
+          <w:i/>
+          <w:iCs/>
+          <w:sz w:val="18"/>
+          <w:szCs w:val="18"/>
+        </w:rPr>
+      </w:pPr>
+      <w:r>
+        <w:rPr>
+          <w:i/>
+          <w:iCs/>
+          <w:sz w:val="18"/>
+          <w:szCs w:val="18"/>
+        </w:rPr>
+        <w:tab/>
+        <w:t>CODICE DELLA FUNZIONE</w:t>
+      </w:r>
+    </w:p>
+    <w:p>
+      <w:pPr>
+        <w:ind w:firstLine="851"/>
+        <w:rPr>
+          <w:i/>
+          <w:iCs/>
+          <w:sz w:val="18"/>
+          <w:szCs w:val="18"/>
+        </w:rPr>
+      </w:pPr>
+      <w:r>
+        <w:rPr>
+          <w:i/>
+          <w:iCs/>
+          <w:sz w:val="18"/>
+          <w:szCs w:val="18"/>
+        </w:rPr>
+        <w:t>});</w:t>
+      </w:r>
+    </w:p>
+    <w:p>
+      <w:pPr>
+        <w:rPr>
+          <w:sz w:val="24"/>
+          <w:szCs w:val="24"/>
+        </w:rPr>
+      </w:pPr>
+      <w:r>
+        <w:rPr>
+          <w:sz w:val="24"/>
+          <w:szCs w:val="24"/>
+        </w:rPr>
+        <w:t>$ è l’identificatore della libreria JQUERY.</w:t>
+      </w:r>
+    </w:p>
+    <w:p>
+      <w:pPr>
+        <w:rPr>
+          <w:sz w:val="24"/>
+          <w:szCs w:val="24"/>
+        </w:rPr>
+      </w:pPr>
+      <w:r>
+        <w:rPr>
+          <w:sz w:val="24"/>
+          <w:szCs w:val="24"/>
+        </w:rPr>
+        <w:t>Un esempio è il seguente:</w:t>
+      </w:r>
+    </w:p>
+    <w:p>
+      <w:pPr>
+        <w:ind w:firstLine="851"/>
+        <w:rPr>
+          <w:i/>
+          <w:iCs/>
+          <w:sz w:val="18"/>
+          <w:szCs w:val="18"/>
+        </w:rPr>
+      </w:pPr>
+      <w:r>
+        <w:rPr>
+          <w:i/>
+          <w:iCs/>
+          <w:sz w:val="18"/>
+          <w:szCs w:val="18"/>
+        </w:rPr>
+        <w:t>$(</w:t>
+      </w:r>
+      <w:r>
+        <w:rPr>
+          <w:i/>
+          <w:iCs/>
+          <w:sz w:val="18"/>
+          <w:szCs w:val="18"/>
+        </w:rPr>
+        <w:t>‘.form.group’).on(‘change’, function () {</w:t>
+      </w:r>
+    </w:p>
+    <w:p>
+      <w:pPr>
+        <w:ind w:firstLine="851"/>
+        <w:rPr>
+          <w:i/>
+          <w:iCs/>
+          <w:sz w:val="18"/>
+          <w:szCs w:val="18"/>
+        </w:rPr>
+      </w:pPr>
+      <w:r>
+        <w:rPr>
+          <w:i/>
+          <w:iCs/>
+          <w:sz w:val="18"/>
+          <w:szCs w:val="18"/>
+        </w:rPr>
+        <w:t>});</w:t>
+      </w:r>
+    </w:p>
+    <w:p>
+      <w:pPr>
+        <w:rPr>
+          <w:sz w:val="24"/>
+          <w:szCs w:val="24"/>
+        </w:rPr>
+      </w:pPr>
+      <w:r>
+        <w:rPr>
+          <w:sz w:val="24"/>
+          <w:szCs w:val="24"/>
+        </w:rPr>
+        <w:t>Ogni volta che c’è un cambiamento in qualsiasi elemento della classe .form-group viene richiamata la funzione function ().</w:t>
+      </w:r>
+    </w:p>
+    <w:p>
+      <w:pPr>
+        <w:rPr>
+          <w:sz w:val="24"/>
+          <w:szCs w:val="24"/>
+        </w:rPr>
+      </w:pPr>
+      <w:r>
+        <w:rPr>
+          <w:sz w:val="24"/>
+          <w:szCs w:val="24"/>
+        </w:rPr>
+        <w:t>Ci sono vari eventi in genere per i form si usa l’evento change, mentre per gli elementi statici si usa l’evento click.</w:t>
+      </w:r>
+    </w:p>
+    <w:p>
+      <w:pPr>
+        <w:spacing w:after="0"/>
+        <w:rPr>
+          <w:sz w:val="24"/>
+          <w:szCs w:val="24"/>
+        </w:rPr>
+      </w:pPr>
+      <w:r>
+        <w:rPr>
+          <w:sz w:val="24"/>
+          <w:szCs w:val="24"/>
+        </w:rPr>
+        <w:lastRenderedPageBreak/>
+        <w:t>Vediamo un altro esempio:</w:t>
+      </w:r>
+    </w:p>
+    <w:p>
+      <w:pPr>
+        <w:spacing w:after="0"/>
+        <w:rPr>
+          <w:sz w:val="24"/>
+          <w:szCs w:val="24"/>
+        </w:rPr>
+      </w:pPr>
+    </w:p>
+    <w:p>
+      <w:pPr>
+        <w:spacing w:after="0" w:line="240" w:lineRule="auto"/>
+        <w:ind w:firstLine="851"/>
+        <w:rPr>
+          <w:sz w:val="18"/>
+          <w:szCs w:val="18"/>
+        </w:rPr>
+      </w:pPr>
+      <w:r>
+        <w:rPr>
+          <w:sz w:val="18"/>
+          <w:szCs w:val="18"/>
+        </w:rPr>
+        <w:t>&lt;script&gt;</w:t>
+      </w:r>
+    </w:p>
+    <w:p>
+      <w:pPr>
+        <w:spacing w:after="0" w:line="240" w:lineRule="auto"/>
+        <w:ind w:firstLine="851"/>
+        <w:rPr>
+          <w:sz w:val="18"/>
+          <w:szCs w:val="18"/>
+        </w:rPr>
+      </w:pPr>
+      <w:r>
+        <w:rPr>
+          <w:sz w:val="18"/>
+          <w:szCs w:val="18"/>
+        </w:rPr>
+        <w:t xml:space="preserve">        $(document).ready(function(){</w:t>
+      </w:r>
+    </w:p>
+    <w:p>
+      <w:pPr>
+        <w:spacing w:after="0" w:line="240" w:lineRule="auto"/>
+        <w:ind w:firstLine="851"/>
+        <w:rPr>
+          <w:sz w:val="18"/>
+          <w:szCs w:val="18"/>
+        </w:rPr>
+      </w:pPr>
+      <w:r>
+        <w:rPr>
+          <w:sz w:val="18"/>
+          <w:szCs w:val="18"/>
+        </w:rPr>
+        <w:t xml:space="preserve">            $('[name=data_lettura]').datepicker({</w:t>
+      </w:r>
+    </w:p>
+    <w:p>
+      <w:pPr>
+        <w:spacing w:after="0" w:line="240" w:lineRule="auto"/>
+        <w:ind w:firstLine="851"/>
+        <w:rPr>
+          <w:sz w:val="18"/>
+          <w:szCs w:val="18"/>
+        </w:rPr>
+      </w:pPr>
+      <w:r>
+        <w:rPr>
+          <w:sz w:val="18"/>
+          <w:szCs w:val="18"/>
+        </w:rPr>
+        <w:t xml:space="preserve">                format: 'dd-mm-yyyy',</w:t>
+      </w:r>
+    </w:p>
+    <w:p>
+      <w:pPr>
+        <w:spacing w:after="0" w:line="240" w:lineRule="auto"/>
+        <w:ind w:firstLine="851"/>
+        <w:rPr>
+          <w:sz w:val="18"/>
+          <w:szCs w:val="18"/>
+        </w:rPr>
+      </w:pPr>
+      <w:r>
+        <w:rPr>
+          <w:sz w:val="18"/>
+          <w:szCs w:val="18"/>
+        </w:rPr>
+        <w:t xml:space="preserve">                todayHighlight: true</w:t>
+      </w:r>
+    </w:p>
+    <w:p>
+      <w:pPr>
+        <w:spacing w:after="0" w:line="240" w:lineRule="auto"/>
+        <w:ind w:firstLine="851"/>
+        <w:rPr>
+          <w:sz w:val="18"/>
+          <w:szCs w:val="18"/>
+        </w:rPr>
+      </w:pPr>
+      <w:r>
+        <w:rPr>
+          <w:sz w:val="18"/>
+          <w:szCs w:val="18"/>
+        </w:rPr>
+        <w:t xml:space="preserve">            });</w:t>
+      </w:r>
+    </w:p>
+    <w:p>
+      <w:pPr>
+        <w:spacing w:after="0" w:line="240" w:lineRule="auto"/>
+        <w:ind w:firstLine="851"/>
+        <w:rPr>
+          <w:sz w:val="18"/>
+          <w:szCs w:val="18"/>
+        </w:rPr>
+      </w:pPr>
+      <w:r>
+        <w:rPr>
+          <w:sz w:val="18"/>
+          <w:szCs w:val="18"/>
+        </w:rPr>
+        <w:t xml:space="preserve">        });</w:t>
+      </w:r>
+    </w:p>
+    <w:p>
+      <w:pPr>
+        <w:spacing w:after="0" w:line="240" w:lineRule="auto"/>
+        <w:ind w:firstLine="851"/>
+        <w:rPr>
+          <w:sz w:val="18"/>
+          <w:szCs w:val="18"/>
+        </w:rPr>
+      </w:pPr>
+      <w:r>
+        <w:rPr>
+          <w:sz w:val="18"/>
+          <w:szCs w:val="18"/>
+        </w:rPr>
+        <w:t xml:space="preserve">    &lt;/script&gt;</w:t>
+      </w:r>
+    </w:p>
+    <w:p>
+      <w:pPr>
+        <w:rPr>
+          <w:sz w:val="24"/>
+          <w:szCs w:val="24"/>
+        </w:rPr>
+      </w:pPr>
+    </w:p>
+    <w:p>
+      <w:pPr>
+        <w:jc w:val="both"/>
+        <w:rPr>
+          <w:sz w:val="24"/>
+          <w:szCs w:val="24"/>
+        </w:rPr>
+      </w:pPr>
+      <w:r>
+        <w:rPr>
+          <w:sz w:val="24"/>
+          <w:szCs w:val="24"/>
+        </w:rPr>
+        <w:t>La prima riga $(document).ready(function () { ci dice che la funzione function verrà chiamata dopo che la pagina è stata caricata. La funzione associa all’elemento [‘name=data:lettura’] l’oggetto datepicker che è un calendario della libreria bootstrap.</w:t>
+      </w:r>
+    </w:p>
+    <w:p>
+      <w:pPr>
+        <w:pStyle w:val="Paragrafoelenco"/>
+        <w:numPr>
+          <w:ilvl w:val="0"/>
+          <w:numId w:val="2"/>
+        </w:numPr>
+        <w:jc w:val="both"/>
+        <w:rPr>
+          <w:sz w:val="24"/>
+          <w:szCs w:val="24"/>
+        </w:rPr>
+      </w:pPr>
+      <w:r>
+        <w:rPr>
+          <w:sz w:val="24"/>
+          <w:szCs w:val="24"/>
+        </w:rPr>
+        <w:t>Format:’dd-mm-yyyy’ indica il formato della data visualizzata dal calendario</w:t>
+      </w:r>
+    </w:p>
+    <w:p>
+      <w:pPr>
+        <w:pStyle w:val="Paragrafoelenco"/>
+        <w:numPr>
+          <w:ilvl w:val="0"/>
+          <w:numId w:val="2"/>
+        </w:numPr>
+        <w:jc w:val="both"/>
+        <w:rPr>
+          <w:sz w:val="24"/>
+          <w:szCs w:val="24"/>
+        </w:rPr>
+      </w:pPr>
+      <w:r>
+        <w:rPr>
+          <w:sz w:val="24"/>
+          <w:szCs w:val="24"/>
+        </w:rPr>
+        <w:t>todayHighlight: true evidenzia sul calendario la data corrente.</w:t>
       </w:r>
       <w:bookmarkStart w:id="2" w:name="_GoBack"/>
       <w:bookmarkEnd w:id="2"/>
-    </w:p>
-    <w:p>
-      <w:pPr>
-        <w:rPr>
-          <w:sz w:val="24"/>
-          <w:szCs w:val="24"/>
-        </w:rPr>
-      </w:pPr>
-    </w:p>
-    <w:p>
-      <w:pPr>
-        <w:rPr>
-          <w:sz w:val="24"/>
-          <w:szCs w:val="24"/>
-        </w:rPr>
-      </w:pPr>
     </w:p>
     <w:p>
       <w:pPr>
@@ -1668,9 +2143,9 @@
 <file path=word/numbering.xml><?xml version="1.0" encoding="utf-8"?>
 <w:numbering xmlns:wpc="http://schemas.microsoft.com/office/word/2010/wordprocessingCanvas" xmlns:cx="http://schemas.microsoft.com/office/drawing/2014/chartex" xmlns:cx1="http://schemas.microsoft.com/office/drawing/2015/9/8/chartex" xmlns:cx2="http://schemas.microsoft.com/office/drawing/2015/10/21/chartex" xmlns:cx3="http://schemas.microsoft.com/office/drawing/2016/5/9/chartex" xmlns:cx4="http://schemas.microsoft.com/office/drawing/2016/5/10/chartex" xmlns:cx5="http://schemas.microsoft.com/office/drawing/2016/5/11/chartex" xmlns:cx6="http://schemas.microsoft.com/office/drawing/2016/5/12/chartex" xmlns:cx7="http://schemas.microsoft.com/office/drawing/2016/5/13/chartex" xmlns:cx8="http://schemas.microsoft.com/office/drawing/2016/5/14/chartex" xmlns:mc="http://schemas.openxmlformats.org/markup-compatibility/2006" xmlns:aink="http://schemas.microsoft.com/office/drawing/2016/ink" xmlns:am3d="http://schemas.microsoft.com/office/drawing/2017/model3d" xmlns:o="urn:schemas-microsoft-com:office:office" xmlns:r="http://schemas.openxmlformats.org/officeDocument/2006/relationships" xmlns:m="http://schemas.openxmlformats.org/officeDocument/2006/math" xmlns:v="urn:schemas-microsoft-com:vml" xmlns:wp14="http://schemas.microsoft.com/office/word/2010/wordprocessingDrawing" xmlns:wp="http://schemas.openxmlformats.org/drawingml/2006/wordprocessingDrawing" xmlns:w10="urn:schemas-microsoft-com:office:word" xmlns:w="http://schemas.openxmlformats.org/wordprocessingml/2006/main" xmlns:w14="http://schemas.microsoft.com/office/word/2010/wordml" xmlns:w15="http://schemas.microsoft.com/office/word/2012/wordml" xmlns:w16cid="http://schemas.microsoft.com/office/word/2016/wordml/cid" xmlns:w16se="http://schemas.microsoft.com/office/word/2015/wordml/symex" xmlns:wpg="http://schemas.microsoft.com/office/word/2010/wordprocessingGroup" xmlns:wpi="http://schemas.microsoft.com/office/word/2010/wordprocessingInk" xmlns:wne="http://schemas.microsoft.com/office/word/2006/wordml" xmlns:wps="http://schemas.microsoft.com/office/word/2010/wordprocessingShape" mc:Ignorable="w14 w15 w16se w16cid wp14">
   <w:abstractNum w:abstractNumId="0" w15:restartNumberingAfterBreak="0">
-    <w:nsid w:val="69232607"/>
+    <w:nsid w:val="49230D1E"/>
     <w:multiLevelType w:val="hybridMultilevel"/>
-    <w:tmpl w:val="0C52034A"/>
+    <w:tmpl w:val="F84E5C4E"/>
     <w:lvl w:ilvl="0" w:tplc="04100001">
       <w:start w:val="1"/>
       <w:numFmt w:val="bullet"/>
@@ -1780,7 +2255,123 @@
       </w:rPr>
     </w:lvl>
   </w:abstractNum>
+  <w:abstractNum w:abstractNumId="1" w15:restartNumberingAfterBreak="0">
+    <w:nsid w:val="69232607"/>
+    <w:multiLevelType w:val="hybridMultilevel"/>
+    <w:tmpl w:val="0C52034A"/>
+    <w:lvl w:ilvl="0" w:tplc="04100001">
+      <w:start w:val="1"/>
+      <w:numFmt w:val="bullet"/>
+      <w:lvlText w:val=""/>
+      <w:lvlJc w:val="left"/>
+      <w:pPr>
+        <w:ind w:left="720" w:hanging="360"/>
+      </w:pPr>
+      <w:rPr>
+        <w:rFonts w:ascii="Symbol" w:hAnsi="Symbol" w:hint="default"/>
+      </w:rPr>
+    </w:lvl>
+    <w:lvl w:ilvl="1" w:tplc="04100003" w:tentative="1">
+      <w:start w:val="1"/>
+      <w:numFmt w:val="bullet"/>
+      <w:lvlText w:val="o"/>
+      <w:lvlJc w:val="left"/>
+      <w:pPr>
+        <w:ind w:left="1440" w:hanging="360"/>
+      </w:pPr>
+      <w:rPr>
+        <w:rFonts w:ascii="Courier New" w:hAnsi="Courier New" w:cs="Courier New" w:hint="default"/>
+      </w:rPr>
+    </w:lvl>
+    <w:lvl w:ilvl="2" w:tplc="04100005" w:tentative="1">
+      <w:start w:val="1"/>
+      <w:numFmt w:val="bullet"/>
+      <w:lvlText w:val=""/>
+      <w:lvlJc w:val="left"/>
+      <w:pPr>
+        <w:ind w:left="2160" w:hanging="360"/>
+      </w:pPr>
+      <w:rPr>
+        <w:rFonts w:ascii="Wingdings" w:hAnsi="Wingdings" w:hint="default"/>
+      </w:rPr>
+    </w:lvl>
+    <w:lvl w:ilvl="3" w:tplc="04100001" w:tentative="1">
+      <w:start w:val="1"/>
+      <w:numFmt w:val="bullet"/>
+      <w:lvlText w:val=""/>
+      <w:lvlJc w:val="left"/>
+      <w:pPr>
+        <w:ind w:left="2880" w:hanging="360"/>
+      </w:pPr>
+      <w:rPr>
+        <w:rFonts w:ascii="Symbol" w:hAnsi="Symbol" w:hint="default"/>
+      </w:rPr>
+    </w:lvl>
+    <w:lvl w:ilvl="4" w:tplc="04100003" w:tentative="1">
+      <w:start w:val="1"/>
+      <w:numFmt w:val="bullet"/>
+      <w:lvlText w:val="o"/>
+      <w:lvlJc w:val="left"/>
+      <w:pPr>
+        <w:ind w:left="3600" w:hanging="360"/>
+      </w:pPr>
+      <w:rPr>
+        <w:rFonts w:ascii="Courier New" w:hAnsi="Courier New" w:cs="Courier New" w:hint="default"/>
+      </w:rPr>
+    </w:lvl>
+    <w:lvl w:ilvl="5" w:tplc="04100005" w:tentative="1">
+      <w:start w:val="1"/>
+      <w:numFmt w:val="bullet"/>
+      <w:lvlText w:val=""/>
+      <w:lvlJc w:val="left"/>
+      <w:pPr>
+        <w:ind w:left="4320" w:hanging="360"/>
+      </w:pPr>
+      <w:rPr>
+        <w:rFonts w:ascii="Wingdings" w:hAnsi="Wingdings" w:hint="default"/>
+      </w:rPr>
+    </w:lvl>
+    <w:lvl w:ilvl="6" w:tplc="04100001" w:tentative="1">
+      <w:start w:val="1"/>
+      <w:numFmt w:val="bullet"/>
+      <w:lvlText w:val=""/>
+      <w:lvlJc w:val="left"/>
+      <w:pPr>
+        <w:ind w:left="5040" w:hanging="360"/>
+      </w:pPr>
+      <w:rPr>
+        <w:rFonts w:ascii="Symbol" w:hAnsi="Symbol" w:hint="default"/>
+      </w:rPr>
+    </w:lvl>
+    <w:lvl w:ilvl="7" w:tplc="04100003" w:tentative="1">
+      <w:start w:val="1"/>
+      <w:numFmt w:val="bullet"/>
+      <w:lvlText w:val="o"/>
+      <w:lvlJc w:val="left"/>
+      <w:pPr>
+        <w:ind w:left="5760" w:hanging="360"/>
+      </w:pPr>
+      <w:rPr>
+        <w:rFonts w:ascii="Courier New" w:hAnsi="Courier New" w:cs="Courier New" w:hint="default"/>
+      </w:rPr>
+    </w:lvl>
+    <w:lvl w:ilvl="8" w:tplc="04100005" w:tentative="1">
+      <w:start w:val="1"/>
+      <w:numFmt w:val="bullet"/>
+      <w:lvlText w:val=""/>
+      <w:lvlJc w:val="left"/>
+      <w:pPr>
+        <w:ind w:left="6480" w:hanging="360"/>
+      </w:pPr>
+      <w:rPr>
+        <w:rFonts w:ascii="Wingdings" w:hAnsi="Wingdings" w:hint="default"/>
+      </w:rPr>
+    </w:lvl>
+  </w:abstractNum>
   <w:num w:numId="1">
+    <w:abstractNumId w:val="1"/>
+  </w:num>
+  <w:num w:numId="2">
     <w:abstractNumId w:val="0"/>
   </w:num>
 </w:numbering>
@@ -2190,6 +2781,7 @@
   <w:style w:type="character" w:default="1" w:styleId="Carpredefinitoparagrafo">
     <w:name w:val="Default Paragraph Font"/>
     <w:uiPriority w:val="1"/>
+    <w:semiHidden/>
     <w:unhideWhenUsed/>
   </w:style>
   <w:style w:type="table" w:default="1" w:styleId="Tabellanormale">
@@ -2527,7 +3119,7 @@
 </file>
 
 <file path=customXml/itemProps1.xml><?xml version="1.0" encoding="utf-8"?>
-<ds:datastoreItem xmlns:ds="http://schemas.openxmlformats.org/officeDocument/2006/customXml" ds:itemID="{B855BDCC-9DC5-47FC-BA16-9DAE63D42119}">
+<ds:datastoreItem xmlns:ds="http://schemas.openxmlformats.org/officeDocument/2006/customXml" ds:itemID="{214BFEAE-AF77-4BAB-8B6B-CC8FC557CB96}">
   <ds:schemaRefs>
     <ds:schemaRef ds:uri="http://schemas.openxmlformats.org/officeDocument/2006/bibliography"/>
   </ds:schemaRefs>

</xml_diff>